<commit_message>
More module 03 updates
</commit_message>
<xml_diff>
--- a/docs/module-03/summary.docx
+++ b/docs/module-03/summary.docx
@@ -22,7 +22,7 @@
           <w:sz w:val="56"/>
           <w:szCs w:val="56"/>
         </w:rPr>
-        <w:t>Banco Federal de Finanças</w:t>
+        <w:t>Reddic Housing LLC</w:t>
       </w:r>
     </w:p>
     <w:p>
@@ -31,7 +31,7 @@
         <w:jc w:val="center"/>
       </w:pPr>
       <w:r>
-        <w:t>Marketing Campain Analysis</w:t>
+        <w:t>House Price Estimate Report</w:t>
       </w:r>
     </w:p>
     <w:p/>
@@ -155,7 +155,7 @@
       </w:pPr>
       <w:r>
         <w:drawing>
-          <wp:inline distT="0" distB="0" distL="0" distR="0" wp14:anchorId="1E4C6F28" wp14:editId="4483640A">
+          <wp:inline distT="0" distB="0" distL="0" distR="0" wp14:anchorId="2F558A20" wp14:editId="7FA0B973">
             <wp:extent cx="4043190" cy="2963710"/>
             <wp:effectExtent l="0" t="0" r="0" b="0"/>
             <wp:docPr id="1" name="Picture 1" descr="Icon&#10;&#10;Description automatically generated"/>
@@ -232,7 +232,7 @@
       </w:pPr>
       <w:r>
         <w:drawing>
-          <wp:inline distT="0" distB="0" distL="0" distR="0" wp14:anchorId="2AF32ED6" wp14:editId="4E58937F">
+          <wp:inline distT="0" distB="0" distL="0" distR="0" wp14:anchorId="53F76A16" wp14:editId="55ADAAD4">
             <wp:extent cx="2750412" cy="2016087"/>
             <wp:effectExtent l="0" t="0" r="5715" b="3810"/>
             <wp:docPr id="2" name="Picture 2" descr="Icon&#10;&#10;Description automatically generated"/>
@@ -269,7 +269,7 @@
       </w:r>
       <w:r>
         <w:drawing>
-          <wp:inline distT="0" distB="0" distL="0" distR="0" wp14:anchorId="2AF32ED6" wp14:editId="4E58937F">
+          <wp:inline distT="0" distB="0" distL="0" distR="0" wp14:anchorId="027F62E2" wp14:editId="6C011FBC">
             <wp:extent cx="2750412" cy="2016087"/>
             <wp:effectExtent l="0" t="0" r="5715" b="3810"/>
             <wp:docPr id="3" name="Picture 3" descr="Icon&#10;&#10;Description automatically generated"/>
@@ -329,7 +329,7 @@
       </w:pPr>
       <w:r>
         <w:drawing>
-          <wp:inline distT="0" distB="0" distL="0" distR="0" wp14:anchorId="7FA5E174" wp14:editId="19C72856">
+          <wp:inline distT="0" distB="0" distL="0" distR="0" wp14:anchorId="022B72E1" wp14:editId="57E2C46E">
             <wp:extent cx="4043190" cy="2963710"/>
             <wp:effectExtent l="0" t="0" r="0" b="0"/>
             <wp:docPr id="4" name="Picture 4" descr="Icon&#10;&#10;Description automatically generated"/>

</xml_diff>